<commit_message>
Update etter gj.gang med prosjektet
</commit_message>
<xml_diff>
--- a/docs/assets/RegData.docx
+++ b/docs/assets/RegData.docx
@@ -4,145 +4,20 @@
   <w:body>
     <w:p>
       <w:pPr>
-        <w:pBdr>
-          <w:bottom w:val="dotted" w:sz="6" w:space="8" w:color="2C2A24"/>
-        </w:pBdr>
-        <w:spacing w:after="120" w:line="720" w:lineRule="atLeast"/>
-        <w:outlineLvl w:val="0"/>
-        <w:rPr>
-          <w:rFonts w:ascii="&amp;quot" w:eastAsia="Times New Roman" w:hAnsi="&amp;quot" w:cs="Times New Roman"/>
-          <w:color w:val="008EC2"/>
-          <w:kern w:val="36"/>
-          <w:sz w:val="60"/>
-          <w:szCs w:val="60"/>
-          <w:lang w:eastAsia="nb-NO"/>
-        </w:rPr>
-      </w:pPr>
-      <w:r>
-        <w:rPr>
-          <w:rFonts w:ascii="&amp;quot" w:eastAsia="Times New Roman" w:hAnsi="&amp;quot" w:cs="Times New Roman"/>
-          <w:color w:val="008EC2"/>
-          <w:kern w:val="36"/>
-          <w:sz w:val="60"/>
-          <w:szCs w:val="60"/>
-          <w:lang w:eastAsia="nb-NO"/>
-        </w:rPr>
-        <w:t>Legge inn data</w:t>
+        <w:pStyle w:val="Overskrift2"/>
+      </w:pPr>
+      <w:r>
+        <w:t>Hjelp ved registrering av data i transportpo</w:t>
+      </w:r>
+      <w:r>
+        <w:t>r</w:t>
+      </w:r>
+      <w:r>
+        <w:t>tal.no</w:t>
       </w:r>
     </w:p>
     <w:p>
       <w:r>
-        <w:t>Tilgangspunktet inneholder ikke selve datasettene og tjenestene som skal tilgjengeliggjøres, men kun metadata for disse. Som en del av metadataene vil man finne linker til de underliggende tjenestene og datasettene. Innlegging av metadata kan skje på to måter:</w:t>
-      </w:r>
-    </w:p>
-    <w:p>
-      <w:pPr>
-        <w:pStyle w:val="Listeavsnitt"/>
-        <w:numPr>
-          <w:ilvl w:val="0"/>
-          <w:numId w:val="2"/>
-        </w:numPr>
-      </w:pPr>
-      <w:r>
-        <w:t>Via automatisk høsting av metadata fra egen organisasjonsportal</w:t>
-      </w:r>
-    </w:p>
-    <w:p>
-      <w:pPr>
-        <w:ind w:left="708"/>
-      </w:pPr>
-      <w:r>
-        <w:t xml:space="preserve">Dette passer for organisasjoner som allerede har en dataportal som lister deres åpne tjenester og datasett. Det må påregnes noe </w:t>
-      </w:r>
-      <w:proofErr w:type="spellStart"/>
-      <w:r>
-        <w:t>integrasjonsarbeide</w:t>
-      </w:r>
-      <w:proofErr w:type="spellEnd"/>
-      <w:r>
-        <w:t xml:space="preserve"> for at tilgangspunktet i Brønnøysundregistrene skal kunne høste slike data automatisk. Statens vegvesen sin tjeneste på </w:t>
-      </w:r>
-      <w:hyperlink r:id="rId7" w:history="1">
-        <w:r>
-          <w:t>dataut.vegvesen.no</w:t>
-        </w:r>
-      </w:hyperlink>
-      <w:r>
-        <w:t xml:space="preserve"> er et eksempel på en intern portal med slik integrasjon.</w:t>
-      </w:r>
-    </w:p>
-    <w:p>
-      <w:pPr>
-        <w:pStyle w:val="Listeavsnitt"/>
-        <w:numPr>
-          <w:ilvl w:val="0"/>
-          <w:numId w:val="2"/>
-        </w:numPr>
-      </w:pPr>
-      <w:r>
-        <w:t>Via direkte innlegging av metadata via webskjema</w:t>
-      </w:r>
-    </w:p>
-    <w:p>
-      <w:pPr>
-        <w:ind w:left="708"/>
-      </w:pPr>
-      <w:r>
-        <w:t xml:space="preserve">Her bruker man Brønnøysundregistrenes registreringsløsning (link). Autentisering foregår via ID-porten og personen må ha registrert riktig rolle i </w:t>
-      </w:r>
-      <w:proofErr w:type="spellStart"/>
-      <w:r>
-        <w:t>Altinn</w:t>
-      </w:r>
-      <w:proofErr w:type="spellEnd"/>
-      <w:r>
-        <w:t xml:space="preserve"> på vegne av sin organisasjon (link til mer info).</w:t>
-      </w:r>
-    </w:p>
-    <w:p>
-      <w:pPr>
-        <w:rPr>
-          <w:b/>
-        </w:rPr>
-      </w:pPr>
-      <w:r>
-        <w:rPr>
-          <w:b/>
-        </w:rPr>
-        <w:t>Hjelp ved registrering av data i transportprotal.no</w:t>
-      </w:r>
-      <w:r>
-        <w:rPr>
-          <w:b/>
-        </w:rPr>
-        <w:t xml:space="preserve"> </w:t>
-      </w:r>
-      <w:r>
-        <w:rPr>
-          <w:b/>
-          <w:highlight w:val="yellow"/>
-        </w:rPr>
-        <w:t xml:space="preserve">(kan </w:t>
-      </w:r>
-      <w:proofErr w:type="spellStart"/>
-      <w:r>
-        <w:rPr>
-          <w:b/>
-          <w:highlight w:val="yellow"/>
-        </w:rPr>
-        <w:t>evt</w:t>
-      </w:r>
-      <w:proofErr w:type="spellEnd"/>
-      <w:r>
-        <w:rPr>
-          <w:b/>
-          <w:highlight w:val="yellow"/>
-        </w:rPr>
-        <w:t xml:space="preserve"> linkes til en ny side)</w:t>
-      </w:r>
-    </w:p>
-    <w:p>
-      <w:r>
         <w:t xml:space="preserve">For å registrere datasett og tjenester i transportportal.no må man bruke registreringsløsningen til Brønnøysundregistrene.  </w:t>
       </w:r>
       <w:r>
@@ -152,13 +27,7 @@
         <w:t>inklusivt</w:t>
       </w:r>
       <w:r>
-        <w:t xml:space="preserve"> firmainformasjon. Det er mulig å registrere datasett på vegen av andre firma. I slike tilfeller må man på forhånd ha avklart med </w:t>
-      </w:r>
-      <w:r>
-        <w:t xml:space="preserve">Brønnøysundregistrene </w:t>
-      </w:r>
-      <w:r>
-        <w:t>hvilke firmaer man kan registrere, slette og redigere datasett på vegne av</w:t>
+        <w:t xml:space="preserve"> firmainformasjon. Det er mulig å registrere datasett på vegen av andre firma. I slike tilfeller må man på forhånd ha avklart med Brønnøysundregistrene hvilke firmaer man kan registrere, slette og redigere datasett på vegne av</w:t>
       </w:r>
       <w:r>
         <w:t>.</w:t>
@@ -240,16 +109,8 @@
         <w:rPr>
           <w:i/>
         </w:rPr>
-        <w:t xml:space="preserve">veg og </w:t>
-      </w:r>
-      <w:proofErr w:type="spellStart"/>
-      <w:r>
-        <w:rPr>
-          <w:i/>
-        </w:rPr>
-        <w:t>vegregulering</w:t>
-      </w:r>
-      <w:proofErr w:type="spellEnd"/>
+        <w:t>veg og vegregulering</w:t>
+      </w:r>
       <w:r>
         <w:t>:</w:t>
       </w:r>
@@ -290,25 +151,13 @@
         <w:rPr>
           <w:b/>
         </w:rPr>
-        <w:t xml:space="preserve">Veg og </w:t>
-      </w:r>
-      <w:proofErr w:type="spellStart"/>
-      <w:r>
-        <w:rPr>
-          <w:b/>
-        </w:rPr>
-        <w:t>vegregulering</w:t>
-      </w:r>
-      <w:proofErr w:type="spellEnd"/>
-      <w:r>
-        <w:rPr>
-          <w:b/>
-        </w:rPr>
-        <w:t>:</w:t>
+        <w:t>Veg og vegregulering:</w:t>
       </w:r>
       <w:r>
         <w:t xml:space="preserve"> Denne kategorien dekker alle statiske data om vegnett inklusive sykkel- og gangveger.  Her finner du for eksempel data om type veg, høyde, bredde, bro, tunnel o.l.</w:t>
       </w:r>
+      <w:bookmarkStart w:id="0" w:name="_GoBack"/>
+      <w:bookmarkEnd w:id="0"/>
     </w:p>
     <w:p>
       <w:pPr>
@@ -349,7 +198,7 @@
               </w14:solidFill>
             </w14:textFill>
           </w:rPr>
-          <w:t>transportport@vegvesen.no</w:t>
+          <w:t>transportportal@vegvesen.no</w:t>
         </w:r>
       </w:hyperlink>
       <w:r>
@@ -392,6 +241,12 @@
       </w:r>
     </w:p>
     <w:sectPr>
+      <w:headerReference w:type="even" r:id="rId9"/>
+      <w:headerReference w:type="default" r:id="rId10"/>
+      <w:footerReference w:type="even" r:id="rId11"/>
+      <w:footerReference w:type="default" r:id="rId12"/>
+      <w:headerReference w:type="first" r:id="rId13"/>
+      <w:footerReference w:type="first" r:id="rId14"/>
       <w:pgSz w:w="11906" w:h="16838"/>
       <w:pgMar w:top="1417" w:right="1417" w:bottom="1417" w:left="1417" w:header="708" w:footer="708" w:gutter="0"/>
       <w:cols w:space="708"/>
@@ -426,6 +281,71 @@
 </w:endnotes>
 </file>
 
+<file path=word/footer1.xml><?xml version="1.0" encoding="utf-8"?>
+<w:ftr xmlns:wpc="http://schemas.microsoft.com/office/word/2010/wordprocessingCanvas" xmlns:cx="http://schemas.microsoft.com/office/drawing/2014/chartex" xmlns:cx1="http://schemas.microsoft.com/office/drawing/2015/9/8/chartex" xmlns:cx2="http://schemas.microsoft.com/office/drawing/2015/10/21/chartex" xmlns:cx3="http://schemas.microsoft.com/office/drawing/2016/5/9/chartex" xmlns:cx4="http://schemas.microsoft.com/office/drawing/2016/5/10/chartex" xmlns:cx5="http://schemas.microsoft.com/office/drawing/2016/5/11/chartex" xmlns:cx6="http://schemas.microsoft.com/office/drawing/2016/5/12/chartex" xmlns:cx7="http://schemas.microsoft.com/office/drawing/2016/5/13/chartex" xmlns:cx8="http://schemas.microsoft.com/office/drawing/2016/5/14/chartex" xmlns:mc="http://schemas.openxmlformats.org/markup-compatibility/2006" xmlns:aink="http://schemas.microsoft.com/office/drawing/2016/ink" xmlns:am3d="http://schemas.microsoft.com/office/drawing/2017/model3d" xmlns:o="urn:schemas-microsoft-com:office:office" xmlns:r="http://schemas.openxmlformats.org/officeDocument/2006/relationships" xmlns:m="http://schemas.openxmlformats.org/officeDocument/2006/math" xmlns:v="urn:schemas-microsoft-com:vml" xmlns:wp14="http://schemas.microsoft.com/office/word/2010/wordprocessingDrawing" xmlns:wp="http://schemas.openxmlformats.org/drawingml/2006/wordprocessingDrawing" xmlns:w10="urn:schemas-microsoft-com:office:word" xmlns:w="http://schemas.openxmlformats.org/wordprocessingml/2006/main" xmlns:w14="http://schemas.microsoft.com/office/word/2010/wordml" xmlns:w15="http://schemas.microsoft.com/office/word/2012/wordml" xmlns:w16cid="http://schemas.microsoft.com/office/word/2016/wordml/cid" xmlns:w16se="http://schemas.microsoft.com/office/word/2015/wordml/symex" xmlns:wpg="http://schemas.microsoft.com/office/word/2010/wordprocessingGroup" xmlns:wpi="http://schemas.microsoft.com/office/word/2010/wordprocessingInk" xmlns:wne="http://schemas.microsoft.com/office/word/2006/wordml" xmlns:wps="http://schemas.microsoft.com/office/word/2010/wordprocessingShape" mc:Ignorable="w14 w15 w16se w16cid wp14">
+  <w:p>
+    <w:pPr>
+      <w:pStyle w:val="Bunntekst"/>
+    </w:pPr>
+  </w:p>
+</w:ftr>
+</file>
+
+<file path=word/footer2.xml><?xml version="1.0" encoding="utf-8"?>
+<w:ftr xmlns:wpc="http://schemas.microsoft.com/office/word/2010/wordprocessingCanvas" xmlns:cx="http://schemas.microsoft.com/office/drawing/2014/chartex" xmlns:cx1="http://schemas.microsoft.com/office/drawing/2015/9/8/chartex" xmlns:cx2="http://schemas.microsoft.com/office/drawing/2015/10/21/chartex" xmlns:cx3="http://schemas.microsoft.com/office/drawing/2016/5/9/chartex" xmlns:cx4="http://schemas.microsoft.com/office/drawing/2016/5/10/chartex" xmlns:cx5="http://schemas.microsoft.com/office/drawing/2016/5/11/chartex" xmlns:cx6="http://schemas.microsoft.com/office/drawing/2016/5/12/chartex" xmlns:cx7="http://schemas.microsoft.com/office/drawing/2016/5/13/chartex" xmlns:cx8="http://schemas.microsoft.com/office/drawing/2016/5/14/chartex" xmlns:mc="http://schemas.openxmlformats.org/markup-compatibility/2006" xmlns:aink="http://schemas.microsoft.com/office/drawing/2016/ink" xmlns:am3d="http://schemas.microsoft.com/office/drawing/2017/model3d" xmlns:o="urn:schemas-microsoft-com:office:office" xmlns:r="http://schemas.openxmlformats.org/officeDocument/2006/relationships" xmlns:m="http://schemas.openxmlformats.org/officeDocument/2006/math" xmlns:v="urn:schemas-microsoft-com:vml" xmlns:wp14="http://schemas.microsoft.com/office/word/2010/wordprocessingDrawing" xmlns:wp="http://schemas.openxmlformats.org/drawingml/2006/wordprocessingDrawing" xmlns:w10="urn:schemas-microsoft-com:office:word" xmlns:w="http://schemas.openxmlformats.org/wordprocessingml/2006/main" xmlns:w14="http://schemas.microsoft.com/office/word/2010/wordml" xmlns:w15="http://schemas.microsoft.com/office/word/2012/wordml" xmlns:w16cid="http://schemas.microsoft.com/office/word/2016/wordml/cid" xmlns:w16se="http://schemas.microsoft.com/office/word/2015/wordml/symex" xmlns:wpg="http://schemas.microsoft.com/office/word/2010/wordprocessingGroup" xmlns:wpi="http://schemas.microsoft.com/office/word/2010/wordprocessingInk" xmlns:wne="http://schemas.microsoft.com/office/word/2006/wordml" xmlns:wps="http://schemas.microsoft.com/office/word/2010/wordprocessingShape" mc:Ignorable="w14 w15 w16se w16cid wp14">
+  <w:p>
+    <w:pPr>
+      <w:pStyle w:val="Bunntekst"/>
+    </w:pPr>
+    <w:r>
+      <w:t>Registrering av data i transportportalen.no</w:t>
+    </w:r>
+    <w:r>
+      <w:ptab w:relativeTo="margin" w:alignment="center" w:leader="none"/>
+    </w:r>
+    <w:r>
+      <w:ptab w:relativeTo="margin" w:alignment="right" w:leader="none"/>
+    </w:r>
+    <w:r>
+      <w:t xml:space="preserve">Side </w:t>
+    </w:r>
+    <w:r>
+      <w:fldChar w:fldCharType="begin"/>
+    </w:r>
+    <w:r>
+      <w:instrText>PAGE   \* MERGEFORMAT</w:instrText>
+    </w:r>
+    <w:r>
+      <w:fldChar w:fldCharType="separate"/>
+    </w:r>
+    <w:r>
+      <w:t>1</w:t>
+    </w:r>
+    <w:r>
+      <w:fldChar w:fldCharType="end"/>
+    </w:r>
+  </w:p>
+  <w:p>
+    <w:pPr>
+      <w:pStyle w:val="Bunntekst"/>
+    </w:pPr>
+    <w:r>
+      <w:t>Statens vegvesen, oppdatert 5.11.2019</w:t>
+    </w:r>
+  </w:p>
+</w:ftr>
+</file>
+
+<file path=word/footer3.xml><?xml version="1.0" encoding="utf-8"?>
+<w:ftr xmlns:wpc="http://schemas.microsoft.com/office/word/2010/wordprocessingCanvas" xmlns:cx="http://schemas.microsoft.com/office/drawing/2014/chartex" xmlns:cx1="http://schemas.microsoft.com/office/drawing/2015/9/8/chartex" xmlns:cx2="http://schemas.microsoft.com/office/drawing/2015/10/21/chartex" xmlns:cx3="http://schemas.microsoft.com/office/drawing/2016/5/9/chartex" xmlns:cx4="http://schemas.microsoft.com/office/drawing/2016/5/10/chartex" xmlns:cx5="http://schemas.microsoft.com/office/drawing/2016/5/11/chartex" xmlns:cx6="http://schemas.microsoft.com/office/drawing/2016/5/12/chartex" xmlns:cx7="http://schemas.microsoft.com/office/drawing/2016/5/13/chartex" xmlns:cx8="http://schemas.microsoft.com/office/drawing/2016/5/14/chartex" xmlns:mc="http://schemas.openxmlformats.org/markup-compatibility/2006" xmlns:aink="http://schemas.microsoft.com/office/drawing/2016/ink" xmlns:am3d="http://schemas.microsoft.com/office/drawing/2017/model3d" xmlns:o="urn:schemas-microsoft-com:office:office" xmlns:r="http://schemas.openxmlformats.org/officeDocument/2006/relationships" xmlns:m="http://schemas.openxmlformats.org/officeDocument/2006/math" xmlns:v="urn:schemas-microsoft-com:vml" xmlns:wp14="http://schemas.microsoft.com/office/word/2010/wordprocessingDrawing" xmlns:wp="http://schemas.openxmlformats.org/drawingml/2006/wordprocessingDrawing" xmlns:w10="urn:schemas-microsoft-com:office:word" xmlns:w="http://schemas.openxmlformats.org/wordprocessingml/2006/main" xmlns:w14="http://schemas.microsoft.com/office/word/2010/wordml" xmlns:w15="http://schemas.microsoft.com/office/word/2012/wordml" xmlns:w16cid="http://schemas.microsoft.com/office/word/2016/wordml/cid" xmlns:w16se="http://schemas.microsoft.com/office/word/2015/wordml/symex" xmlns:wpg="http://schemas.microsoft.com/office/word/2010/wordprocessingGroup" xmlns:wpi="http://schemas.microsoft.com/office/word/2010/wordprocessingInk" xmlns:wne="http://schemas.microsoft.com/office/word/2006/wordml" xmlns:wps="http://schemas.microsoft.com/office/word/2010/wordprocessingShape" mc:Ignorable="w14 w15 w16se w16cid wp14">
+  <w:p>
+    <w:pPr>
+      <w:pStyle w:val="Bunntekst"/>
+    </w:pPr>
+  </w:p>
+</w:ftr>
+</file>
+
 <file path=word/footnotes.xml><?xml version="1.0" encoding="utf-8"?>
 <w:footnotes xmlns:wpc="http://schemas.microsoft.com/office/word/2010/wordprocessingCanvas" xmlns:cx="http://schemas.microsoft.com/office/drawing/2014/chartex" xmlns:cx1="http://schemas.microsoft.com/office/drawing/2015/9/8/chartex" xmlns:cx2="http://schemas.microsoft.com/office/drawing/2015/10/21/chartex" xmlns:cx3="http://schemas.microsoft.com/office/drawing/2016/5/9/chartex" xmlns:cx4="http://schemas.microsoft.com/office/drawing/2016/5/10/chartex" xmlns:cx5="http://schemas.microsoft.com/office/drawing/2016/5/11/chartex" xmlns:cx6="http://schemas.microsoft.com/office/drawing/2016/5/12/chartex" xmlns:cx7="http://schemas.microsoft.com/office/drawing/2016/5/13/chartex" xmlns:cx8="http://schemas.microsoft.com/office/drawing/2016/5/14/chartex" xmlns:mc="http://schemas.openxmlformats.org/markup-compatibility/2006" xmlns:aink="http://schemas.microsoft.com/office/drawing/2016/ink" xmlns:am3d="http://schemas.microsoft.com/office/drawing/2017/model3d" xmlns:o="urn:schemas-microsoft-com:office:office" xmlns:r="http://schemas.openxmlformats.org/officeDocument/2006/relationships" xmlns:m="http://schemas.openxmlformats.org/officeDocument/2006/math" xmlns:v="urn:schemas-microsoft-com:vml" xmlns:wp14="http://schemas.microsoft.com/office/word/2010/wordprocessingDrawing" xmlns:wp="http://schemas.openxmlformats.org/drawingml/2006/wordprocessingDrawing" xmlns:w10="urn:schemas-microsoft-com:office:word" xmlns:w="http://schemas.openxmlformats.org/wordprocessingml/2006/main" xmlns:w14="http://schemas.microsoft.com/office/word/2010/wordml" xmlns:w15="http://schemas.microsoft.com/office/word/2012/wordml" xmlns:w16cid="http://schemas.microsoft.com/office/word/2016/wordml/cid" xmlns:w16se="http://schemas.microsoft.com/office/word/2015/wordml/symex" xmlns:wpg="http://schemas.microsoft.com/office/word/2010/wordprocessingGroup" xmlns:wpi="http://schemas.microsoft.com/office/word/2010/wordprocessingInk" xmlns:wne="http://schemas.microsoft.com/office/word/2006/wordml" xmlns:wps="http://schemas.microsoft.com/office/word/2010/wordprocessingShape" mc:Ignorable="w14 w15 w16se w16cid wp14">
   <w:footnote w:type="separator" w:id="-1">
@@ -449,6 +369,36 @@
     </w:p>
   </w:footnote>
 </w:footnotes>
+</file>
+
+<file path=word/header1.xml><?xml version="1.0" encoding="utf-8"?>
+<w:hdr xmlns:wpc="http://schemas.microsoft.com/office/word/2010/wordprocessingCanvas" xmlns:cx="http://schemas.microsoft.com/office/drawing/2014/chartex" xmlns:cx1="http://schemas.microsoft.com/office/drawing/2015/9/8/chartex" xmlns:cx2="http://schemas.microsoft.com/office/drawing/2015/10/21/chartex" xmlns:cx3="http://schemas.microsoft.com/office/drawing/2016/5/9/chartex" xmlns:cx4="http://schemas.microsoft.com/office/drawing/2016/5/10/chartex" xmlns:cx5="http://schemas.microsoft.com/office/drawing/2016/5/11/chartex" xmlns:cx6="http://schemas.microsoft.com/office/drawing/2016/5/12/chartex" xmlns:cx7="http://schemas.microsoft.com/office/drawing/2016/5/13/chartex" xmlns:cx8="http://schemas.microsoft.com/office/drawing/2016/5/14/chartex" xmlns:mc="http://schemas.openxmlformats.org/markup-compatibility/2006" xmlns:aink="http://schemas.microsoft.com/office/drawing/2016/ink" xmlns:am3d="http://schemas.microsoft.com/office/drawing/2017/model3d" xmlns:o="urn:schemas-microsoft-com:office:office" xmlns:r="http://schemas.openxmlformats.org/officeDocument/2006/relationships" xmlns:m="http://schemas.openxmlformats.org/officeDocument/2006/math" xmlns:v="urn:schemas-microsoft-com:vml" xmlns:wp14="http://schemas.microsoft.com/office/word/2010/wordprocessingDrawing" xmlns:wp="http://schemas.openxmlformats.org/drawingml/2006/wordprocessingDrawing" xmlns:w10="urn:schemas-microsoft-com:office:word" xmlns:w="http://schemas.openxmlformats.org/wordprocessingml/2006/main" xmlns:w14="http://schemas.microsoft.com/office/word/2010/wordml" xmlns:w15="http://schemas.microsoft.com/office/word/2012/wordml" xmlns:w16cid="http://schemas.microsoft.com/office/word/2016/wordml/cid" xmlns:w16se="http://schemas.microsoft.com/office/word/2015/wordml/symex" xmlns:wpg="http://schemas.microsoft.com/office/word/2010/wordprocessingGroup" xmlns:wpi="http://schemas.microsoft.com/office/word/2010/wordprocessingInk" xmlns:wne="http://schemas.microsoft.com/office/word/2006/wordml" xmlns:wps="http://schemas.microsoft.com/office/word/2010/wordprocessingShape" mc:Ignorable="w14 w15 w16se w16cid wp14">
+  <w:p>
+    <w:pPr>
+      <w:pStyle w:val="Topptekst"/>
+    </w:pPr>
+  </w:p>
+</w:hdr>
+</file>
+
+<file path=word/header2.xml><?xml version="1.0" encoding="utf-8"?>
+<w:hdr xmlns:wpc="http://schemas.microsoft.com/office/word/2010/wordprocessingCanvas" xmlns:cx="http://schemas.microsoft.com/office/drawing/2014/chartex" xmlns:cx1="http://schemas.microsoft.com/office/drawing/2015/9/8/chartex" xmlns:cx2="http://schemas.microsoft.com/office/drawing/2015/10/21/chartex" xmlns:cx3="http://schemas.microsoft.com/office/drawing/2016/5/9/chartex" xmlns:cx4="http://schemas.microsoft.com/office/drawing/2016/5/10/chartex" xmlns:cx5="http://schemas.microsoft.com/office/drawing/2016/5/11/chartex" xmlns:cx6="http://schemas.microsoft.com/office/drawing/2016/5/12/chartex" xmlns:cx7="http://schemas.microsoft.com/office/drawing/2016/5/13/chartex" xmlns:cx8="http://schemas.microsoft.com/office/drawing/2016/5/14/chartex" xmlns:mc="http://schemas.openxmlformats.org/markup-compatibility/2006" xmlns:aink="http://schemas.microsoft.com/office/drawing/2016/ink" xmlns:am3d="http://schemas.microsoft.com/office/drawing/2017/model3d" xmlns:o="urn:schemas-microsoft-com:office:office" xmlns:r="http://schemas.openxmlformats.org/officeDocument/2006/relationships" xmlns:m="http://schemas.openxmlformats.org/officeDocument/2006/math" xmlns:v="urn:schemas-microsoft-com:vml" xmlns:wp14="http://schemas.microsoft.com/office/word/2010/wordprocessingDrawing" xmlns:wp="http://schemas.openxmlformats.org/drawingml/2006/wordprocessingDrawing" xmlns:w10="urn:schemas-microsoft-com:office:word" xmlns:w="http://schemas.openxmlformats.org/wordprocessingml/2006/main" xmlns:w14="http://schemas.microsoft.com/office/word/2010/wordml" xmlns:w15="http://schemas.microsoft.com/office/word/2012/wordml" xmlns:w16cid="http://schemas.microsoft.com/office/word/2016/wordml/cid" xmlns:w16se="http://schemas.microsoft.com/office/word/2015/wordml/symex" xmlns:wpg="http://schemas.microsoft.com/office/word/2010/wordprocessingGroup" xmlns:wpi="http://schemas.microsoft.com/office/word/2010/wordprocessingInk" xmlns:wne="http://schemas.microsoft.com/office/word/2006/wordml" xmlns:wps="http://schemas.microsoft.com/office/word/2010/wordprocessingShape" mc:Ignorable="w14 w15 w16se w16cid wp14">
+  <w:p>
+    <w:pPr>
+      <w:pStyle w:val="Topptekst"/>
+    </w:pPr>
+  </w:p>
+</w:hdr>
+</file>
+
+<file path=word/header3.xml><?xml version="1.0" encoding="utf-8"?>
+<w:hdr xmlns:wpc="http://schemas.microsoft.com/office/word/2010/wordprocessingCanvas" xmlns:cx="http://schemas.microsoft.com/office/drawing/2014/chartex" xmlns:cx1="http://schemas.microsoft.com/office/drawing/2015/9/8/chartex" xmlns:cx2="http://schemas.microsoft.com/office/drawing/2015/10/21/chartex" xmlns:cx3="http://schemas.microsoft.com/office/drawing/2016/5/9/chartex" xmlns:cx4="http://schemas.microsoft.com/office/drawing/2016/5/10/chartex" xmlns:cx5="http://schemas.microsoft.com/office/drawing/2016/5/11/chartex" xmlns:cx6="http://schemas.microsoft.com/office/drawing/2016/5/12/chartex" xmlns:cx7="http://schemas.microsoft.com/office/drawing/2016/5/13/chartex" xmlns:cx8="http://schemas.microsoft.com/office/drawing/2016/5/14/chartex" xmlns:mc="http://schemas.openxmlformats.org/markup-compatibility/2006" xmlns:aink="http://schemas.microsoft.com/office/drawing/2016/ink" xmlns:am3d="http://schemas.microsoft.com/office/drawing/2017/model3d" xmlns:o="urn:schemas-microsoft-com:office:office" xmlns:r="http://schemas.openxmlformats.org/officeDocument/2006/relationships" xmlns:m="http://schemas.openxmlformats.org/officeDocument/2006/math" xmlns:v="urn:schemas-microsoft-com:vml" xmlns:wp14="http://schemas.microsoft.com/office/word/2010/wordprocessingDrawing" xmlns:wp="http://schemas.openxmlformats.org/drawingml/2006/wordprocessingDrawing" xmlns:w10="urn:schemas-microsoft-com:office:word" xmlns:w="http://schemas.openxmlformats.org/wordprocessingml/2006/main" xmlns:w14="http://schemas.microsoft.com/office/word/2010/wordml" xmlns:w15="http://schemas.microsoft.com/office/word/2012/wordml" xmlns:w16cid="http://schemas.microsoft.com/office/word/2016/wordml/cid" xmlns:w16se="http://schemas.microsoft.com/office/word/2015/wordml/symex" xmlns:wpg="http://schemas.microsoft.com/office/word/2010/wordprocessingGroup" xmlns:wpi="http://schemas.microsoft.com/office/word/2010/wordprocessingInk" xmlns:wne="http://schemas.microsoft.com/office/word/2006/wordml" xmlns:wps="http://schemas.microsoft.com/office/word/2010/wordprocessingShape" mc:Ignorable="w14 w15 w16se w16cid wp14">
+  <w:p>
+    <w:pPr>
+      <w:pStyle w:val="Topptekst"/>
+    </w:pPr>
+  </w:p>
+</w:hdr>
 </file>
 
 <file path=word/numbering.xml><?xml version="1.0" encoding="utf-8"?>
@@ -1116,6 +1066,28 @@
       <w:lang w:eastAsia="nb-NO"/>
     </w:rPr>
   </w:style>
+  <w:style w:type="paragraph" w:styleId="Overskrift2">
+    <w:name w:val="heading 2"/>
+    <w:basedOn w:val="Normal"/>
+    <w:next w:val="Normal"/>
+    <w:link w:val="Overskrift2Tegn"/>
+    <w:uiPriority w:val="9"/>
+    <w:unhideWhenUsed/>
+    <w:qFormat/>
+    <w:rsid w:val="00E73927"/>
+    <w:pPr>
+      <w:keepNext/>
+      <w:keepLines/>
+      <w:spacing w:before="40" w:after="0"/>
+      <w:outlineLvl w:val="1"/>
+    </w:pPr>
+    <w:rPr>
+      <w:rFonts w:asciiTheme="majorHAnsi" w:eastAsiaTheme="majorEastAsia" w:hAnsiTheme="majorHAnsi" w:cstheme="majorBidi"/>
+      <w:color w:val="2F5496" w:themeColor="accent1" w:themeShade="BF"/>
+      <w:sz w:val="26"/>
+      <w:szCs w:val="26"/>
+    </w:rPr>
+  </w:style>
   <w:style w:type="character" w:default="1" w:styleId="Standardskriftforavsnitt">
     <w:name w:val="Default Paragraph Font"/>
     <w:uiPriority w:val="1"/>
@@ -1220,6 +1192,63 @@
       <w:color w:val="605E5C"/>
       <w:shd w:val="clear" w:color="auto" w:fill="E1DFDD"/>
     </w:rPr>
+  </w:style>
+  <w:style w:type="character" w:customStyle="1" w:styleId="Overskrift2Tegn">
+    <w:name w:val="Overskrift 2 Tegn"/>
+    <w:basedOn w:val="Standardskriftforavsnitt"/>
+    <w:link w:val="Overskrift2"/>
+    <w:uiPriority w:val="9"/>
+    <w:rsid w:val="00E73927"/>
+    <w:rPr>
+      <w:rFonts w:asciiTheme="majorHAnsi" w:eastAsiaTheme="majorEastAsia" w:hAnsiTheme="majorHAnsi" w:cstheme="majorBidi"/>
+      <w:color w:val="2F5496" w:themeColor="accent1" w:themeShade="BF"/>
+      <w:sz w:val="26"/>
+      <w:szCs w:val="26"/>
+    </w:rPr>
+  </w:style>
+  <w:style w:type="paragraph" w:styleId="Topptekst">
+    <w:name w:val="header"/>
+    <w:basedOn w:val="Normal"/>
+    <w:link w:val="TopptekstTegn"/>
+    <w:uiPriority w:val="99"/>
+    <w:unhideWhenUsed/>
+    <w:rsid w:val="00E73927"/>
+    <w:pPr>
+      <w:tabs>
+        <w:tab w:val="center" w:pos="4536"/>
+        <w:tab w:val="right" w:pos="9072"/>
+      </w:tabs>
+      <w:spacing w:after="0" w:line="240" w:lineRule="auto"/>
+    </w:pPr>
+  </w:style>
+  <w:style w:type="character" w:customStyle="1" w:styleId="TopptekstTegn">
+    <w:name w:val="Topptekst Tegn"/>
+    <w:basedOn w:val="Standardskriftforavsnitt"/>
+    <w:link w:val="Topptekst"/>
+    <w:uiPriority w:val="99"/>
+    <w:rsid w:val="00E73927"/>
+  </w:style>
+  <w:style w:type="paragraph" w:styleId="Bunntekst">
+    <w:name w:val="footer"/>
+    <w:basedOn w:val="Normal"/>
+    <w:link w:val="BunntekstTegn"/>
+    <w:uiPriority w:val="99"/>
+    <w:unhideWhenUsed/>
+    <w:rsid w:val="00E73927"/>
+    <w:pPr>
+      <w:tabs>
+        <w:tab w:val="center" w:pos="4536"/>
+        <w:tab w:val="right" w:pos="9072"/>
+      </w:tabs>
+      <w:spacing w:after="0" w:line="240" w:lineRule="auto"/>
+    </w:pPr>
+  </w:style>
+  <w:style w:type="character" w:customStyle="1" w:styleId="BunntekstTegn">
+    <w:name w:val="Bunntekst Tegn"/>
+    <w:basedOn w:val="Standardskriftforavsnitt"/>
+    <w:link w:val="Bunntekst"/>
+    <w:uiPriority w:val="99"/>
+    <w:rsid w:val="00E73927"/>
   </w:style>
 </w:styles>
 </file>
@@ -1517,4 +1546,16 @@
     </a:ext>
   </a:extLst>
 </a:theme>
+</file>
+
+<file path=customXml/item1.xml><?xml version="1.0" encoding="utf-8"?>
+<b:Sources xmlns:b="http://schemas.openxmlformats.org/officeDocument/2006/bibliography" xmlns="http://schemas.openxmlformats.org/officeDocument/2006/bibliography" SelectedStyle="\APASixthEditionOfficeOnline.xsl" StyleName="APA" Version="6"/>
+</file>
+
+<file path=customXml/itemProps1.xml><?xml version="1.0" encoding="utf-8"?>
+<ds:datastoreItem xmlns:ds="http://schemas.openxmlformats.org/officeDocument/2006/customXml" ds:itemID="{7B3687DC-6ED2-4643-91A2-EE940D9FFBA7}">
+  <ds:schemaRefs>
+    <ds:schemaRef ds:uri="http://schemas.openxmlformats.org/officeDocument/2006/bibliography"/>
+  </ds:schemaRefs>
+</ds:datastoreItem>
 </file>
</xml_diff>

<commit_message>
Prodversjon 1.0.1 med blue deploy, oppdatering av skript mm
</commit_message>
<xml_diff>
--- a/docs/assets/RegData.docx
+++ b/docs/assets/RegData.docx
@@ -4,115 +4,542 @@
   <w:body>
     <w:p>
       <w:pPr>
-        <w:pStyle w:val="Overskrift2"/>
-      </w:pPr>
-      <w:r>
-        <w:t>Hjelp ved registrering av data i transportpo</w:t>
-      </w:r>
-      <w:r>
-        <w:t>r</w:t>
-      </w:r>
-      <w:r>
+        <w:pStyle w:val="Overskrift1"/>
+        <w:rPr>
+          <w:i/>
+          <w:iCs/>
+          <w:sz w:val="44"/>
+        </w:rPr>
+      </w:pPr>
+      <w:bookmarkStart w:id="0" w:name="_GoBack"/>
+      <w:bookmarkEnd w:id="0"/>
+      <w:r>
+        <w:rPr>
+          <w:rStyle w:val="Utheving"/>
+          <w:sz w:val="44"/>
+        </w:rPr>
+        <w:t>H</w:t>
+      </w:r>
+      <w:r>
+        <w:rPr>
+          <w:rStyle w:val="Utheving"/>
+          <w:sz w:val="44"/>
+        </w:rPr>
+        <w:t xml:space="preserve">vordan </w:t>
+      </w:r>
+      <w:r>
+        <w:rPr>
+          <w:rStyle w:val="Utheving"/>
+          <w:sz w:val="44"/>
+        </w:rPr>
+        <w:t>registre</w:t>
+      </w:r>
+      <w:r>
+        <w:rPr>
+          <w:rStyle w:val="Utheving"/>
+          <w:sz w:val="44"/>
+        </w:rPr>
+        <w:t>re datasett til</w:t>
+      </w:r>
+      <w:r>
+        <w:rPr>
+          <w:rStyle w:val="Utheving"/>
+          <w:sz w:val="44"/>
+        </w:rPr>
+        <w:t xml:space="preserve"> transportp</w:t>
+      </w:r>
+      <w:r>
+        <w:rPr>
+          <w:rStyle w:val="Utheving"/>
+          <w:sz w:val="44"/>
+        </w:rPr>
+        <w:t>or</w:t>
+      </w:r>
+      <w:r>
+        <w:rPr>
+          <w:rStyle w:val="Utheving"/>
+          <w:sz w:val="44"/>
+        </w:rPr>
         <w:t>tal.no</w:t>
       </w:r>
     </w:p>
     <w:p>
       <w:r>
-        <w:t xml:space="preserve">For å registrere datasett og tjenester i transportportal.no må man bruke registreringsløsningen til Brønnøysundregistrene.  </w:t>
-      </w:r>
-      <w:r>
-        <w:t xml:space="preserve">Denne løsningen forutsetter at man registrerer seg med kontaktinformasjon </w:t>
-      </w:r>
-      <w:r>
-        <w:t>inklusivt</w:t>
-      </w:r>
-      <w:r>
-        <w:t xml:space="preserve"> firmainformasjon. Det er mulig å registrere datasett på vegen av andre firma. I slike tilfeller må man på forhånd ha avklart med Brønnøysundregistrene hvilke firmaer man kan registrere, slette og redigere datasett på vegne av</w:t>
-      </w:r>
-      <w:r>
-        <w:t>.</w:t>
+        <w:t xml:space="preserve">For </w:t>
+      </w:r>
+      <w:r>
+        <w:t xml:space="preserve">at du </w:t>
+      </w:r>
+      <w:r>
+        <w:t xml:space="preserve">skal kunne </w:t>
+      </w:r>
+      <w:r>
+        <w:t xml:space="preserve">registrere datasett og tjenester i </w:t>
+      </w:r>
+      <w:r>
+        <w:t>T</w:t>
+      </w:r>
+      <w:r>
+        <w:t>ransportportal.no</w:t>
+      </w:r>
+      <w:r>
+        <w:t xml:space="preserve"> gjennom registreringstjenesten,</w:t>
+      </w:r>
+      <w:r>
+        <w:t xml:space="preserve"> må </w:t>
+      </w:r>
+      <w:r>
+        <w:t>du</w:t>
       </w:r>
       <w:r>
         <w:t xml:space="preserve"> </w:t>
       </w:r>
       <w:r>
-        <w:t>D</w:t>
-      </w:r>
-      <w:r>
-        <w:t xml:space="preserve">ette må gjøres for at ansvarsforholdet til datasettene er avklart. </w:t>
+        <w:t xml:space="preserve">først </w:t>
+      </w:r>
+      <w:r>
+        <w:t>ha fått tilordnet</w:t>
+      </w:r>
+      <w:r>
+        <w:t xml:space="preserve"> en rolle i Altinn </w:t>
+      </w:r>
+      <w:r>
+        <w:t>som gir tilgang til</w:t>
+      </w:r>
+      <w:r>
+        <w:t xml:space="preserve"> å registrere data for din organisasjon.</w:t>
+      </w:r>
+      <w:r>
+        <w:t xml:space="preserve"> Dette settes opp av noen i din organisasjon som har tilgang til å tilordne roller i Altinn.</w:t>
+      </w:r>
+      <w:r>
+        <w:t xml:space="preserve"> </w:t>
       </w:r>
     </w:p>
     <w:p>
       <w:r>
-        <w:t>Etter at man har registrert kontaktinformasjon må man spesifisere hva slags data det er</w:t>
+        <w:t>Etter at du har fått tildelt en rolle i Altinn</w:t>
+      </w:r>
+      <w:r>
+        <w:t>,</w:t>
+      </w:r>
+      <w:r>
+        <w:t xml:space="preserve"> </w:t>
+      </w:r>
+      <w:r>
+        <w:t xml:space="preserve">kan </w:t>
+      </w:r>
+      <w:r>
+        <w:t>du</w:t>
+      </w:r>
+      <w:r>
+        <w:t xml:space="preserve"> </w:t>
+      </w:r>
+      <w:r>
+        <w:t>gå videre for å registrer</w:t>
+      </w:r>
+      <w:r>
+        <w:t>e</w:t>
+      </w:r>
+      <w:r>
+        <w:t xml:space="preserve"> metadata for et</w:t>
+      </w:r>
+      <w:r>
+        <w:t xml:space="preserve"> eller flere</w:t>
+      </w:r>
+      <w:r>
+        <w:t xml:space="preserve"> datasett. </w:t>
+      </w:r>
+      <w:r>
+        <w:t>Du</w:t>
+      </w:r>
+      <w:r>
+        <w:t xml:space="preserve"> har da og</w:t>
+      </w:r>
+      <w:r>
+        <w:t>så</w:t>
+      </w:r>
+      <w:r>
+        <w:t xml:space="preserve"> tilgang til å slette og redigere egne </w:t>
+      </w:r>
+      <w:r>
+        <w:t>metadata</w:t>
       </w:r>
       <w:r>
         <w:t>.</w:t>
-      </w:r>
-      <w:r>
-        <w:t xml:space="preserve"> </w:t>
-      </w:r>
-      <w:r>
-        <w:t>H</w:t>
-      </w:r>
-      <w:r>
-        <w:t>er kan man velge mellom offentlig, private og begrenset tilgang. For å legge data</w:t>
-      </w:r>
-      <w:r>
-        <w:t>sett</w:t>
-      </w:r>
-      <w:r>
-        <w:t xml:space="preserve"> i transportportal</w:t>
-      </w:r>
-      <w:r>
-        <w:t>.no</w:t>
-      </w:r>
-      <w:r>
-        <w:t xml:space="preserve"> må man krysse av for offentlige data. Selv om du har et privat firma så må alle datasett i transportportal.no være åpne data, og da brukes kategorien offentlige data.</w:t>
       </w:r>
     </w:p>
     <w:p>
-      <w:r>
-        <w:t>For å registrere datasett under transpor</w:t>
+      <w:pPr>
+        <w:rPr>
+          <w:u w:val="single"/>
+        </w:rPr>
+      </w:pPr>
+      <w:r>
+        <w:rPr>
+          <w:u w:val="single"/>
+        </w:rPr>
+        <w:t>Registrere datasett:</w:t>
+      </w:r>
+    </w:p>
+    <w:p>
+      <w:r>
+        <w:t>Ikke alle metadata i registreringsløsningen må fylles ut</w:t>
+      </w:r>
+      <w:r>
+        <w:t>, men</w:t>
+      </w:r>
+      <w:r>
+        <w:t xml:space="preserve"> en del felter</w:t>
+      </w:r>
+      <w:r>
+        <w:t xml:space="preserve"> </w:t>
+      </w:r>
+      <w:r>
+        <w:t>er obligatoriske.</w:t>
+      </w:r>
+      <w:r>
+        <w:t xml:space="preserve"> </w:t>
+      </w:r>
+      <w:r>
+        <w:t xml:space="preserve">Det er viktig å beskrive datasett godt </w:t>
+      </w:r>
+      <w:r>
+        <w:t>slik at det blir</w:t>
+      </w:r>
+      <w:r>
+        <w:t xml:space="preserve"> le</w:t>
       </w:r>
       <w:r>
         <w:t>t</w:t>
       </w:r>
       <w:r>
-        <w:t xml:space="preserve">portal.no MÅ man velge noen bestemte datakategorier. Man må legge datasettene under </w:t>
+        <w:t>ter</w:t>
+      </w:r>
+      <w:r>
+        <w:t>e</w:t>
+      </w:r>
+      <w:r>
+        <w:t xml:space="preserve"> for utvikler</w:t>
+      </w:r>
+      <w:r>
+        <w:t>e</w:t>
+      </w:r>
+      <w:r>
+        <w:t xml:space="preserve"> å vite hva datasettet inneholder og hvordan </w:t>
+      </w:r>
+      <w:r>
+        <w:t xml:space="preserve">de </w:t>
+      </w:r>
+      <w:r>
+        <w:t xml:space="preserve">t </w:t>
+      </w:r>
+      <w:r>
+        <w:t xml:space="preserve">kan </w:t>
+      </w:r>
+      <w:r>
+        <w:t>bruk</w:t>
+      </w:r>
+      <w:r>
+        <w:t>e</w:t>
+      </w:r>
+      <w:r>
+        <w:t xml:space="preserve"> dataene </w:t>
+      </w:r>
+      <w:r>
+        <w:t>til å utvikle tjenester</w:t>
+      </w:r>
+      <w:r>
+        <w:t>.</w:t>
+      </w:r>
+    </w:p>
+    <w:p>
+      <w:r>
+        <w:t xml:space="preserve">Etter </w:t>
+      </w:r>
+      <w:r>
+        <w:t>å ha</w:t>
+      </w:r>
+      <w:r>
+        <w:t xml:space="preserve"> registrert kontaktinformasjon</w:t>
+      </w:r>
+      <w:r>
+        <w:t>,</w:t>
+      </w:r>
+      <w:r>
+        <w:t xml:space="preserve"> må </w:t>
+      </w:r>
+      <w:r>
+        <w:t>tilgangsnivå</w:t>
+      </w:r>
+      <w:r>
+        <w:t xml:space="preserve"> spesifiseres</w:t>
+      </w:r>
+      <w:r>
+        <w:t>.</w:t>
+      </w:r>
+      <w:r>
+        <w:t xml:space="preserve"> </w:t>
+      </w:r>
+      <w:r>
+        <w:t>H</w:t>
+      </w:r>
+      <w:r>
+        <w:t xml:space="preserve">er </w:t>
+      </w:r>
+      <w:r>
+        <w:t xml:space="preserve">må </w:t>
+      </w:r>
+      <w:r>
+        <w:t xml:space="preserve">det </w:t>
+      </w:r>
+      <w:r>
+        <w:t>merke</w:t>
+      </w:r>
+      <w:r>
+        <w:t>s</w:t>
+      </w:r>
+      <w:r>
+        <w:t xml:space="preserve"> av for</w:t>
+      </w:r>
+      <w:r>
+        <w:t xml:space="preserve"> </w:t>
+      </w:r>
+      <w:r>
+        <w:rPr>
+          <w:i/>
+          <w:u w:val="single"/>
+        </w:rPr>
+        <w:t>offentlig data</w:t>
+      </w:r>
+      <w:r>
+        <w:t xml:space="preserve"> for at datasettene skal </w:t>
+      </w:r>
+      <w:r>
+        <w:t xml:space="preserve">bli </w:t>
+      </w:r>
+      <w:r>
+        <w:t xml:space="preserve">tilgjengelige i transportportal.no. </w:t>
+      </w:r>
+      <w:r>
+        <w:t xml:space="preserve"> </w:t>
+      </w:r>
+      <w:r>
+        <w:t>Også for</w:t>
+      </w:r>
+      <w:r>
+        <w:t xml:space="preserve"> privat</w:t>
+      </w:r>
+      <w:r>
+        <w:t>e</w:t>
+      </w:r>
+      <w:r>
+        <w:t xml:space="preserve"> firma må alle datasett i </w:t>
+      </w:r>
+      <w:r>
+        <w:t>T</w:t>
+      </w:r>
+      <w:r>
+        <w:t xml:space="preserve">ransportportal.no være </w:t>
       </w:r>
       <w:r>
         <w:rPr>
           <w:i/>
         </w:rPr>
+        <w:t>åpne data</w:t>
+      </w:r>
+      <w:r>
+        <w:t>.</w:t>
+      </w:r>
+    </w:p>
+    <w:p>
+      <w:r>
+        <w:t xml:space="preserve">For å registrere datasett under </w:t>
+      </w:r>
+      <w:r>
+        <w:t>T</w:t>
+      </w:r>
+      <w:r>
+        <w:t>ranspor</w:t>
+      </w:r>
+      <w:r>
+        <w:t>t</w:t>
+      </w:r>
+      <w:r>
+        <w:t xml:space="preserve">portal.no MÅ </w:t>
+      </w:r>
+      <w:r>
+        <w:t xml:space="preserve">du </w:t>
+      </w:r>
+      <w:r>
+        <w:t xml:space="preserve">velge noen bestemte </w:t>
+      </w:r>
+      <w:r>
+        <w:rPr>
+          <w:u w:val="single"/>
+        </w:rPr>
+        <w:t>tema</w:t>
+      </w:r>
+      <w:r>
+        <w:t>.</w:t>
+      </w:r>
+      <w:r>
+        <w:t xml:space="preserve"> </w:t>
+      </w:r>
+      <w:r>
+        <w:t>Se figur under</w:t>
+      </w:r>
+      <w:r>
+        <w:t>,</w:t>
+      </w:r>
+      <w:r>
+        <w:t xml:space="preserve"> </w:t>
+      </w:r>
+      <w:r>
+        <w:t>kolonne 2</w:t>
+      </w:r>
+      <w:r>
+        <w:t>.</w:t>
+      </w:r>
+      <w:r>
+        <w:t xml:space="preserve"> </w:t>
+      </w:r>
+      <w:r>
+        <w:t>Alle d</w:t>
+      </w:r>
+      <w:r>
+        <w:t xml:space="preserve">isse hører til under hovedtema </w:t>
+      </w:r>
+      <w:r>
+        <w:rPr>
+          <w:u w:val="single"/>
+        </w:rPr>
         <w:t>Transport</w:t>
       </w:r>
       <w:r>
-        <w:t xml:space="preserve"> på øverste nivå. Deretter må man legge datasettene under en av følgende emneord: </w:t>
-      </w:r>
-      <w:r>
         <w:rPr>
-          <w:i/>
+          <w:u w:val="single"/>
         </w:rPr>
-        <w:t>M</w:t>
-      </w:r>
+        <w:t>.</w:t>
+      </w:r>
+    </w:p>
+    <w:p>
       <w:r>
         <w:rPr>
-          <w:i/>
+          <w:noProof/>
         </w:rPr>
-        <w:t xml:space="preserve">obilitetstilbud, trafikkinformasjon </w:t>
-      </w:r>
-      <w:r>
-        <w:t xml:space="preserve">og </w:t>
+        <w:drawing>
+          <wp:inline distT="0" distB="0" distL="0" distR="0" wp14:anchorId="47DD0120" wp14:editId="50D2774E">
+            <wp:extent cx="5760720" cy="2106930"/>
+            <wp:effectExtent l="0" t="0" r="0" b="0"/>
+            <wp:docPr id="3" name="Bilde 3"/>
+            <wp:cNvGraphicFramePr>
+              <a:graphicFrameLocks xmlns:a="http://schemas.openxmlformats.org/drawingml/2006/main" noChangeAspect="1"/>
+            </wp:cNvGraphicFramePr>
+            <a:graphic xmlns:a="http://schemas.openxmlformats.org/drawingml/2006/main">
+              <a:graphicData uri="http://schemas.openxmlformats.org/drawingml/2006/picture">
+                <pic:pic xmlns:pic="http://schemas.openxmlformats.org/drawingml/2006/picture">
+                  <pic:nvPicPr>
+                    <pic:cNvPr id="0" name="Picture 1"/>
+                    <pic:cNvPicPr>
+                      <a:picLocks noChangeAspect="1" noChangeArrowheads="1"/>
+                    </pic:cNvPicPr>
+                  </pic:nvPicPr>
+                  <pic:blipFill>
+                    <a:blip r:embed="rId7">
+                      <a:extLst>
+                        <a:ext uri="{28A0092B-C50C-407E-A947-70E740481C1C}">
+                          <a14:useLocalDpi xmlns:a14="http://schemas.microsoft.com/office/drawing/2010/main" val="0"/>
+                        </a:ext>
+                      </a:extLst>
+                    </a:blip>
+                    <a:srcRect/>
+                    <a:stretch>
+                      <a:fillRect/>
+                    </a:stretch>
+                  </pic:blipFill>
+                  <pic:spPr bwMode="auto">
+                    <a:xfrm>
+                      <a:off x="0" y="0"/>
+                      <a:ext cx="5760720" cy="2106930"/>
+                    </a:xfrm>
+                    <a:prstGeom prst="rect">
+                      <a:avLst/>
+                    </a:prstGeom>
+                    <a:noFill/>
+                    <a:ln>
+                      <a:noFill/>
+                    </a:ln>
+                  </pic:spPr>
+                </pic:pic>
+              </a:graphicData>
+            </a:graphic>
+          </wp:inline>
+        </w:drawing>
+      </w:r>
+    </w:p>
+    <w:p>
+      <w:r>
+        <w:t xml:space="preserve">Dersom du merker ditt datasett med en av </w:t>
+      </w:r>
+      <w:r>
+        <w:t>emneordene</w:t>
+      </w:r>
+      <w:r>
+        <w:t xml:space="preserve"> i kolonne 2 vil du få en melding om at datasettet vil bli registrert i </w:t>
+      </w:r>
+      <w:r>
+        <w:t>T</w:t>
+      </w:r>
+      <w:r>
+        <w:t xml:space="preserve">ransportportal.no. Utviklere som leter etter datasett i </w:t>
+      </w:r>
+      <w:r>
+        <w:t>Transportportal.no</w:t>
       </w:r>
       <w:r>
         <w:rPr>
-          <w:i/>
+          <w:u w:val="single"/>
         </w:rPr>
-        <w:t>veg og vegregulering</w:t>
-      </w:r>
-      <w:r>
-        <w:t>:</w:t>
+        <w:t xml:space="preserve"> </w:t>
+      </w:r>
+      <w:r>
+        <w:t xml:space="preserve">vil kun finne de datasettene som er </w:t>
+      </w:r>
+      <w:r>
+        <w:t xml:space="preserve">merket </w:t>
+      </w:r>
+      <w:r>
+        <w:t xml:space="preserve">med et av </w:t>
+      </w:r>
+      <w:r>
+        <w:t>emneordene</w:t>
+      </w:r>
+      <w:r>
+        <w:t>.</w:t>
+      </w:r>
+    </w:p>
+    <w:p>
+      <w:r>
+        <w:t xml:space="preserve">Datasett som naturlig hører hjemme i </w:t>
+      </w:r>
+      <w:r>
+        <w:t>T</w:t>
+      </w:r>
+      <w:r>
+        <w:t xml:space="preserve">ransportportal.no </w:t>
+      </w:r>
+      <w:r>
+        <w:t>karakteriseres i 3 hove</w:t>
+      </w:r>
+      <w:r>
+        <w:t>d</w:t>
+      </w:r>
+      <w:r>
+        <w:t>tema</w:t>
+      </w:r>
+      <w:r>
+        <w:t xml:space="preserve"> i samsvar med ITS direktivet. Disse er:</w:t>
       </w:r>
     </w:p>
     <w:p>
@@ -126,7 +553,28 @@
         <w:t>Mobilitetstilbud:</w:t>
       </w:r>
       <w:r>
-        <w:t xml:space="preserve"> Denne kategorien dekker datasett innen alle områder knyttet til kollektivtransport samt nye mobilitetstjenester som utleie og bruk av bysykkel, sparkesykkel o.l. Her vil man og finne datasett om ferjestrekninger, gang- og sykkelveger, bussfelt o.l. </w:t>
+        <w:t xml:space="preserve"> De</w:t>
+      </w:r>
+      <w:r>
+        <w:t xml:space="preserve">tte temaet </w:t>
+      </w:r>
+      <w:r>
+        <w:t xml:space="preserve">dekker datasett innen alle områder knyttet til kollektivtransport samt nye mobilitetstjenester som utleie og bruk av bysykkel, sparkesykkel o.l. Her vil </w:t>
+      </w:r>
+      <w:r>
+        <w:t>du</w:t>
+      </w:r>
+      <w:r>
+        <w:t xml:space="preserve"> </w:t>
+      </w:r>
+      <w:r>
+        <w:t>og</w:t>
+      </w:r>
+      <w:r>
+        <w:t>så</w:t>
+      </w:r>
+      <w:r>
+        <w:t xml:space="preserve"> finne datasett om ferjestrekninger, gang- og sykkelveger, bussfelt o.l. </w:t>
       </w:r>
     </w:p>
     <w:p>
@@ -137,10 +585,26 @@
         <w:rPr>
           <w:b/>
         </w:rPr>
+        <w:lastRenderedPageBreak/>
         <w:t>Trafikkinformasjon:</w:t>
       </w:r>
       <w:r>
-        <w:t xml:space="preserve"> Denne kategorien dekker datasett på alle områder innen veg- og trafikkinformasjon til trafikanter som reiser med kollektivtransport eller individuelle reiser med bil, sykkel, sparkesykkel o.l. Kategorien inkluderer for eksempel rutetider, sanntidsinformasjon, arbeid på veg/linje samt informasjon om statiske skilt, oppmerkinger, signaler og reguleringer.</w:t>
+        <w:t xml:space="preserve"> </w:t>
+      </w:r>
+      <w:r>
+        <w:t>De</w:t>
+      </w:r>
+      <w:r>
+        <w:t xml:space="preserve">tte temaet </w:t>
+      </w:r>
+      <w:r>
+        <w:t xml:space="preserve">dekker datasett på alle områder innen veg- og trafikkinformasjon til trafikanter som reiser med kollektivtransport eller individuelle reiser med bil, sykkel, sparkesykkel o.l. </w:t>
+      </w:r>
+      <w:r>
+        <w:t>Temaet</w:t>
+      </w:r>
+      <w:r>
+        <w:t xml:space="preserve"> inkluderer for eksempel rutetider, sanntidsinformasjon, arbeid på veg/linje samt informasjon om statiske skilt, oppmerkinger, signaler og reguleringer.</w:t>
       </w:r>
     </w:p>
     <w:p>
@@ -154,37 +618,91 @@
         <w:t>Veg og vegregulering:</w:t>
       </w:r>
       <w:r>
-        <w:t xml:space="preserve"> Denne kategorien dekker alle statiske data om vegnett inklusive sykkel- og gangveger.  Her finner du for eksempel data om type veg, høyde, bredde, bro, tunnel o.l.</w:t>
-      </w:r>
-      <w:bookmarkStart w:id="0" w:name="_GoBack"/>
-      <w:bookmarkEnd w:id="0"/>
+        <w:t xml:space="preserve"> </w:t>
+      </w:r>
+      <w:r>
+        <w:t>De</w:t>
+      </w:r>
+      <w:r>
+        <w:t xml:space="preserve">tte temaet </w:t>
+      </w:r>
+      <w:r>
+        <w:t>dekker alle statiske data om vegnett inklusive sykkel- og gangveger. Her finner du for eksempel data om type veg, høyde, bredde, bro, tunnel o.l.</w:t>
+      </w:r>
+      <w:r>
+        <w:t xml:space="preserve"> </w:t>
+      </w:r>
+      <w:r>
+        <w:t>Temaet</w:t>
+      </w:r>
+      <w:r>
+        <w:t xml:space="preserve"> inneholder og</w:t>
+      </w:r>
+      <w:r>
+        <w:t>så</w:t>
+      </w:r>
+      <w:r>
+        <w:t xml:space="preserve"> datasett som gir informasjon om reguleringer som vegstengninger, fartsgrenser, omkjøringsruter o.l.</w:t>
+      </w:r>
     </w:p>
     <w:p>
-      <w:pPr>
-        <w:rPr>
-          <w:color w:val="2F5496" w:themeColor="accent1" w:themeShade="BF"/>
-          <w:u w:val="single"/>
-        </w:rPr>
-      </w:pPr>
-      <w:r>
-        <w:t xml:space="preserve">Dersom du velger en av disse kategorien for ditt datasett, vil du få en melding om at datasettet vil bli registrert i transportportal.no. Utviklere og andre brukere vil kun finne datasettet ved å følge linken </w:t>
-      </w:r>
-      <w:r>
-        <w:rPr>
-          <w:color w:val="2F5496" w:themeColor="accent1" w:themeShade="BF"/>
-          <w:u w:val="single"/>
-        </w:rPr>
-        <w:t>transportportal.no/datasett.</w:t>
+      <w:r>
+        <w:t xml:space="preserve">For å lette søket etter datasett kan man knytte søkeord til hvert datasett. Dette gir utviklere </w:t>
+      </w:r>
+      <w:r>
+        <w:t>bedre mulighet</w:t>
+      </w:r>
+      <w:r>
+        <w:t xml:space="preserve"> </w:t>
+      </w:r>
+      <w:r>
+        <w:t>til</w:t>
+      </w:r>
+      <w:r>
+        <w:t xml:space="preserve"> å finne relevante datasett. Det er ingen begrensning på antall søkeord p</w:t>
+      </w:r>
+      <w:r>
+        <w:t>er</w:t>
+      </w:r>
+      <w:r>
+        <w:t xml:space="preserve"> datasett</w:t>
+      </w:r>
+      <w:r>
+        <w:t>.</w:t>
+      </w:r>
+      <w:r>
+        <w:t xml:space="preserve"> </w:t>
       </w:r>
     </w:p>
     <w:p>
-      <w:pPr>
-        <w:rPr>
-          <w:color w:val="2F5496" w:themeColor="accent1" w:themeShade="BF"/>
-        </w:rPr>
-      </w:pPr>
-      <w:r>
-        <w:t xml:space="preserve">Alle datasett som legges i transportportal.no må følges av et sett av metadata. Transportportal.no inneholder ikke noen database for datasett, kun metadatakatalog med pekere til datasett som fysisk ligger hos hver dataeier. Alle nødvendige metadata må fylles ut. Det er gitt forklarende informasjon for hver type metadata. Dersom noe likevel er uklart så kontakt </w:t>
+      <w:r>
+        <w:t>Transportportal</w:t>
+      </w:r>
+      <w:r>
+        <w:t>.no</w:t>
+      </w:r>
+      <w:r>
+        <w:t xml:space="preserve"> skal være en portal for en internasjonal brukergruppe så det er viktig å beskrive datasettene og dokumentasjon på engelsk. Gjerne da i tillegg til norsk. </w:t>
+      </w:r>
+    </w:p>
+    <w:p>
+      <w:r>
+        <w:t>Det er gitt forklarende informasjon for hver type metadata. Dersom noe likevel er uklart</w:t>
+      </w:r>
+      <w:r>
+        <w:t>;</w:t>
+      </w:r>
+      <w:r>
+        <w:t xml:space="preserve"> </w:t>
+      </w:r>
+      <w:r>
+        <w:t xml:space="preserve">ta </w:t>
+      </w:r>
+      <w:r>
+        <w:t xml:space="preserve">kontakt </w:t>
+      </w:r>
+      <w:r>
+        <w:t xml:space="preserve">på: </w:t>
       </w:r>
       <w:hyperlink r:id="rId8" w:history="1">
         <w:r>
@@ -198,7 +716,7 @@
               </w14:solidFill>
             </w14:textFill>
           </w:rPr>
-          <w:t>transportportal@vegvesen.no</w:t>
+          <w:t>kontakt@transportportal.no</w:t>
         </w:r>
       </w:hyperlink>
       <w:r>
@@ -210,45 +728,151 @@
     </w:p>
     <w:p>
       <w:r>
-        <w:t xml:space="preserve">Transportportal skal være en portal for en internasjonal brukergruppe så det er viktig å beskrive datasettene og dokumentasjon på engelsk. Gjerne da i tillegg til norsk. </w:t>
+        <w:t>Vær oppmerksom på at</w:t>
+      </w:r>
+      <w:r>
+        <w:t xml:space="preserve"> </w:t>
+      </w:r>
+      <w:r>
+        <w:t>a</w:t>
+      </w:r>
+      <w:r>
+        <w:t>lle datasett som er l</w:t>
+      </w:r>
+      <w:r>
+        <w:t>inket til</w:t>
+      </w:r>
+      <w:r>
+        <w:t xml:space="preserve"> i </w:t>
+      </w:r>
+      <w:r>
+        <w:t>T</w:t>
+      </w:r>
+      <w:r>
+        <w:t xml:space="preserve">ransportportal.no </w:t>
+      </w:r>
+      <w:r>
+        <w:t>er åpne, og det er ubegrenset tilgang for utviklere til å laste dem ned og bruke dem i egne tjenester.</w:t>
+      </w:r>
+      <w:r>
+        <w:t xml:space="preserve"> Eventuelle restriksjoner f.eks. kostnader ved bruk, må dataeier selv informere om og håndtere</w:t>
+      </w:r>
+      <w:r>
+        <w:t>.</w:t>
       </w:r>
     </w:p>
     <w:p>
       <w:r>
-        <w:t xml:space="preserve">Alle datasett som er lagt i transportportal.no er åpne, og det er ubegrenset tilgang for utviklere til å laste dem ned og bruke dem i egne tjenester. Det er svært viktig at dataene holder en høy kvalitet og blir holdt oppdatert hele tiden. </w:t>
-      </w:r>
-    </w:p>
-    <w:p>
-      <w:r>
-        <w:t xml:space="preserve">Å legge data i transportportal.no følger det en forpliktelse til å føre ut en selverklæring om datasettene man gjør tilgjengelig. Se </w:t>
-      </w:r>
+        <w:t xml:space="preserve">Når du </w:t>
+      </w:r>
+      <w:r>
+        <w:t>legge</w:t>
+      </w:r>
+      <w:r>
+        <w:t>r</w:t>
+      </w:r>
+      <w:r>
+        <w:t xml:space="preserve"> data i </w:t>
+      </w:r>
+      <w:r>
+        <w:t>T</w:t>
+      </w:r>
+      <w:r>
+        <w:t xml:space="preserve">ransportportal.no </w:t>
+      </w:r>
+      <w:r>
+        <w:t xml:space="preserve">må </w:t>
+      </w:r>
+      <w:r>
+        <w:t>en selverklæring om datasettene man gjør tilgjengelig</w:t>
+      </w:r>
+      <w:r>
+        <w:t xml:space="preserve"> fylles ut</w:t>
+      </w:r>
+      <w:r>
+        <w:t>. Se</w:t>
+      </w:r>
+      <w:r>
+        <w:rPr>
+          <w:rStyle w:val="Hyperkobling"/>
+          <w14:textFill>
+            <w14:solidFill>
+              <w14:srgbClr w14:val="0000FF">
+                <w14:lumMod w14:val="75000"/>
+              </w14:srgbClr>
+            </w14:solidFill>
+          </w14:textFill>
+        </w:rPr>
+        <w:t xml:space="preserve"> </w:t>
+      </w:r>
+      <w:hyperlink r:id="rId9" w:history="1">
+        <w:r>
+          <w:rPr>
+            <w:rStyle w:val="Hyperkobling"/>
+            <w14:textFill>
+              <w14:solidFill>
+                <w14:srgbClr w14:val="0000FF">
+                  <w14:lumMod w14:val="75000"/>
+                </w14:srgbClr>
+              </w14:solidFill>
+            </w14:textFill>
+          </w:rPr>
+          <w:t>samsvarserklæring</w:t>
+        </w:r>
+      </w:hyperlink>
       <w:r>
         <w:rPr>
           <w:color w:val="2F5496" w:themeColor="accent1" w:themeShade="BF"/>
           <w:u w:val="single"/>
         </w:rPr>
-        <w:t>S</w:t>
-      </w:r>
-      <w:r>
-        <w:rPr>
-          <w:color w:val="2F5496" w:themeColor="accent1" w:themeShade="BF"/>
-          <w:u w:val="single"/>
-        </w:rPr>
-        <w:t xml:space="preserve">elverklæring </w:t>
+        <w:t xml:space="preserve"> </w:t>
       </w:r>
       <w:r>
         <w:t xml:space="preserve">for mer informasjon om dette. </w:t>
       </w:r>
     </w:p>
+    <w:p>
+      <w:r>
+        <w:t xml:space="preserve">For at flest mulig skal ta i bruk </w:t>
+      </w:r>
+      <w:r>
+        <w:t>T</w:t>
+      </w:r>
+      <w:r>
+        <w:t>ransportportal.no</w:t>
+      </w:r>
+      <w:r>
+        <w:t xml:space="preserve"> </w:t>
+      </w:r>
+      <w:r>
+        <w:t xml:space="preserve">er </w:t>
+      </w:r>
+      <w:r>
+        <w:t xml:space="preserve">det </w:t>
+      </w:r>
+      <w:r>
+        <w:t xml:space="preserve">svært viktig at dataene holder en høy kvalitet og </w:t>
+      </w:r>
+      <w:r>
+        <w:t>holdes</w:t>
+      </w:r>
+      <w:r>
+        <w:t xml:space="preserve"> oppdatert</w:t>
+      </w:r>
+      <w:r>
+        <w:t>.</w:t>
+      </w:r>
+    </w:p>
+    <w:p/>
     <w:sectPr>
-      <w:headerReference w:type="even" r:id="rId9"/>
-      <w:headerReference w:type="default" r:id="rId10"/>
-      <w:footerReference w:type="even" r:id="rId11"/>
-      <w:footerReference w:type="default" r:id="rId12"/>
-      <w:headerReference w:type="first" r:id="rId13"/>
-      <w:footerReference w:type="first" r:id="rId14"/>
+      <w:headerReference w:type="even" r:id="rId10"/>
+      <w:headerReference w:type="default" r:id="rId11"/>
+      <w:footerReference w:type="even" r:id="rId12"/>
+      <w:footerReference w:type="default" r:id="rId13"/>
+      <w:headerReference w:type="first" r:id="rId14"/>
+      <w:footerReference w:type="first" r:id="rId15"/>
       <w:pgSz w:w="11906" w:h="16838"/>
-      <w:pgMar w:top="1417" w:right="1417" w:bottom="1417" w:left="1417" w:header="708" w:footer="708" w:gutter="0"/>
+      <w:pgMar w:top="709" w:right="1417" w:bottom="1417" w:left="1417" w:header="0" w:footer="708" w:gutter="0"/>
       <w:cols w:space="708"/>
       <w:docGrid w:linePitch="360"/>
     </w:sectPr>
@@ -298,39 +922,40 @@
       <w:pStyle w:val="Bunntekst"/>
     </w:pPr>
     <w:r>
-      <w:t>Registrering av data i transportportalen.no</w:t>
+      <w:t>T</w:t>
+    </w:r>
+    <w:r>
+      <w:t>ransportportal.no</w:t>
     </w:r>
     <w:r>
       <w:ptab w:relativeTo="margin" w:alignment="center" w:leader="none"/>
     </w:r>
     <w:r>
+      <w:t>Sist oppdatert</w:t>
+    </w:r>
+    <w:r>
+      <w:t xml:space="preserve"> 2</w:t>
+    </w:r>
+    <w:r>
+      <w:t>6</w:t>
+    </w:r>
+    <w:r>
+      <w:t>/11-19</w:t>
+    </w:r>
+    <w:r>
       <w:ptab w:relativeTo="margin" w:alignment="right" w:leader="none"/>
     </w:r>
     <w:r>
-      <w:t xml:space="preserve">Side </w:t>
+      <w:t>kontakt</w:t>
     </w:r>
     <w:r>
-      <w:fldChar w:fldCharType="begin"/>
+      <w:t>@</w:t>
     </w:r>
     <w:r>
-      <w:instrText>PAGE   \* MERGEFORMAT</w:instrText>
+      <w:t>transportportal</w:t>
     </w:r>
     <w:r>
-      <w:fldChar w:fldCharType="separate"/>
-    </w:r>
-    <w:r>
-      <w:t>1</w:t>
-    </w:r>
-    <w:r>
-      <w:fldChar w:fldCharType="end"/>
-    </w:r>
-  </w:p>
-  <w:p>
-    <w:pPr>
-      <w:pStyle w:val="Bunntekst"/>
-    </w:pPr>
-    <w:r>
-      <w:t>Statens vegvesen, oppdatert 5.11.2019</w:t>
+      <w:t>.no</w:t>
     </w:r>
   </w:p>
 </w:ftr>
@@ -383,6 +1008,75 @@
 
 <file path=word/header2.xml><?xml version="1.0" encoding="utf-8"?>
 <w:hdr xmlns:wpc="http://schemas.microsoft.com/office/word/2010/wordprocessingCanvas" xmlns:cx="http://schemas.microsoft.com/office/drawing/2014/chartex" xmlns:cx1="http://schemas.microsoft.com/office/drawing/2015/9/8/chartex" xmlns:cx2="http://schemas.microsoft.com/office/drawing/2015/10/21/chartex" xmlns:cx3="http://schemas.microsoft.com/office/drawing/2016/5/9/chartex" xmlns:cx4="http://schemas.microsoft.com/office/drawing/2016/5/10/chartex" xmlns:cx5="http://schemas.microsoft.com/office/drawing/2016/5/11/chartex" xmlns:cx6="http://schemas.microsoft.com/office/drawing/2016/5/12/chartex" xmlns:cx7="http://schemas.microsoft.com/office/drawing/2016/5/13/chartex" xmlns:cx8="http://schemas.microsoft.com/office/drawing/2016/5/14/chartex" xmlns:mc="http://schemas.openxmlformats.org/markup-compatibility/2006" xmlns:aink="http://schemas.microsoft.com/office/drawing/2016/ink" xmlns:am3d="http://schemas.microsoft.com/office/drawing/2017/model3d" xmlns:o="urn:schemas-microsoft-com:office:office" xmlns:r="http://schemas.openxmlformats.org/officeDocument/2006/relationships" xmlns:m="http://schemas.openxmlformats.org/officeDocument/2006/math" xmlns:v="urn:schemas-microsoft-com:vml" xmlns:wp14="http://schemas.microsoft.com/office/word/2010/wordprocessingDrawing" xmlns:wp="http://schemas.openxmlformats.org/drawingml/2006/wordprocessingDrawing" xmlns:w10="urn:schemas-microsoft-com:office:word" xmlns:w="http://schemas.openxmlformats.org/wordprocessingml/2006/main" xmlns:w14="http://schemas.microsoft.com/office/word/2010/wordml" xmlns:w15="http://schemas.microsoft.com/office/word/2012/wordml" xmlns:w16cid="http://schemas.microsoft.com/office/word/2016/wordml/cid" xmlns:w16se="http://schemas.microsoft.com/office/word/2015/wordml/symex" xmlns:wpg="http://schemas.microsoft.com/office/word/2010/wordprocessingGroup" xmlns:wpi="http://schemas.microsoft.com/office/word/2010/wordprocessingInk" xmlns:wne="http://schemas.microsoft.com/office/word/2006/wordml" xmlns:wps="http://schemas.microsoft.com/office/word/2010/wordprocessingShape" mc:Ignorable="w14 w15 w16se w16cid wp14">
+  <w:p>
+    <w:pPr>
+      <w:pStyle w:val="Topptekst"/>
+      <w:ind w:left="-1417"/>
+    </w:pPr>
+    <w:r>
+      <w:rPr>
+        <w:noProof/>
+      </w:rPr>
+      <w:drawing>
+        <wp:anchor distT="0" distB="0" distL="114300" distR="114300" simplePos="0" relativeHeight="251658240" behindDoc="0" locked="0" layoutInCell="1" allowOverlap="1" wp14:anchorId="747941AA" wp14:editId="45FA73C8">
+          <wp:simplePos x="0" y="0"/>
+          <wp:positionH relativeFrom="column">
+            <wp:posOffset>-842645</wp:posOffset>
+          </wp:positionH>
+          <wp:positionV relativeFrom="paragraph">
+            <wp:posOffset>171450</wp:posOffset>
+          </wp:positionV>
+          <wp:extent cx="7458075" cy="1266825"/>
+          <wp:effectExtent l="0" t="0" r="0" b="0"/>
+          <wp:wrapTopAndBottom/>
+          <wp:docPr id="2" name="Grafikk 2"/>
+          <wp:cNvGraphicFramePr>
+            <a:graphicFrameLocks xmlns:a="http://schemas.openxmlformats.org/drawingml/2006/main" noChangeAspect="1"/>
+          </wp:cNvGraphicFramePr>
+          <a:graphic xmlns:a="http://schemas.openxmlformats.org/drawingml/2006/main">
+            <a:graphicData uri="http://schemas.openxmlformats.org/drawingml/2006/picture">
+              <pic:pic xmlns:pic="http://schemas.openxmlformats.org/drawingml/2006/picture">
+                <pic:nvPicPr>
+                  <pic:cNvPr id="2" name="logo-transportportal.svg"/>
+                  <pic:cNvPicPr/>
+                </pic:nvPicPr>
+                <pic:blipFill>
+                  <a:blip r:embed="rId1">
+                    <a:extLst>
+                      <a:ext uri="{28A0092B-C50C-407E-A947-70E740481C1C}">
+                        <a14:useLocalDpi xmlns:a14="http://schemas.microsoft.com/office/drawing/2010/main" val="0"/>
+                      </a:ext>
+                      <a:ext uri="{96DAC541-7B7A-43D3-8B79-37D633B846F1}">
+                        <asvg:svgBlip xmlns:asvg="http://schemas.microsoft.com/office/drawing/2016/SVG/main" r:embed="rId2"/>
+                      </a:ext>
+                    </a:extLst>
+                  </a:blip>
+                  <a:stretch>
+                    <a:fillRect/>
+                  </a:stretch>
+                </pic:blipFill>
+                <pic:spPr>
+                  <a:xfrm>
+                    <a:off x="0" y="0"/>
+                    <a:ext cx="7458075" cy="1266825"/>
+                  </a:xfrm>
+                  <a:prstGeom prst="rect">
+                    <a:avLst/>
+                  </a:prstGeom>
+                </pic:spPr>
+              </pic:pic>
+            </a:graphicData>
+          </a:graphic>
+          <wp14:sizeRelH relativeFrom="margin">
+            <wp14:pctWidth>0</wp14:pctWidth>
+          </wp14:sizeRelH>
+          <wp14:sizeRelV relativeFrom="margin">
+            <wp14:pctHeight>0</wp14:pctHeight>
+          </wp14:sizeRelV>
+        </wp:anchor>
+      </w:drawing>
+    </w:r>
+  </w:p>
   <w:p>
     <w:pPr>
       <w:pStyle w:val="Topptekst"/>
@@ -404,6 +1098,155 @@
 <file path=word/numbering.xml><?xml version="1.0" encoding="utf-8"?>
 <w:numbering xmlns:wpc="http://schemas.microsoft.com/office/word/2010/wordprocessingCanvas" xmlns:cx="http://schemas.microsoft.com/office/drawing/2014/chartex" xmlns:cx1="http://schemas.microsoft.com/office/drawing/2015/9/8/chartex" xmlns:cx2="http://schemas.microsoft.com/office/drawing/2015/10/21/chartex" xmlns:cx3="http://schemas.microsoft.com/office/drawing/2016/5/9/chartex" xmlns:cx4="http://schemas.microsoft.com/office/drawing/2016/5/10/chartex" xmlns:cx5="http://schemas.microsoft.com/office/drawing/2016/5/11/chartex" xmlns:cx6="http://schemas.microsoft.com/office/drawing/2016/5/12/chartex" xmlns:cx7="http://schemas.microsoft.com/office/drawing/2016/5/13/chartex" xmlns:cx8="http://schemas.microsoft.com/office/drawing/2016/5/14/chartex" xmlns:mc="http://schemas.openxmlformats.org/markup-compatibility/2006" xmlns:aink="http://schemas.microsoft.com/office/drawing/2016/ink" xmlns:am3d="http://schemas.microsoft.com/office/drawing/2017/model3d" xmlns:o="urn:schemas-microsoft-com:office:office" xmlns:r="http://schemas.openxmlformats.org/officeDocument/2006/relationships" xmlns:m="http://schemas.openxmlformats.org/officeDocument/2006/math" xmlns:v="urn:schemas-microsoft-com:vml" xmlns:wp14="http://schemas.microsoft.com/office/word/2010/wordprocessingDrawing" xmlns:wp="http://schemas.openxmlformats.org/drawingml/2006/wordprocessingDrawing" xmlns:w10="urn:schemas-microsoft-com:office:word" xmlns:w="http://schemas.openxmlformats.org/wordprocessingml/2006/main" xmlns:w14="http://schemas.microsoft.com/office/word/2010/wordml" xmlns:w15="http://schemas.microsoft.com/office/word/2012/wordml" xmlns:w16cid="http://schemas.microsoft.com/office/word/2016/wordml/cid" xmlns:w16se="http://schemas.microsoft.com/office/word/2015/wordml/symex" xmlns:wpg="http://schemas.microsoft.com/office/word/2010/wordprocessingGroup" xmlns:wpi="http://schemas.microsoft.com/office/word/2010/wordprocessingInk" xmlns:wne="http://schemas.microsoft.com/office/word/2006/wordml" xmlns:wps="http://schemas.microsoft.com/office/word/2010/wordprocessingShape" mc:Ignorable="w14 w15 w16se w16cid wp14">
   <w:abstractNum w:abstractNumId="0" w15:restartNumberingAfterBreak="0">
+    <w:nsid w:val="03C42EBF"/>
+    <w:multiLevelType w:val="multilevel"/>
+    <w:tmpl w:val="1E7857F4"/>
+    <w:lvl w:ilvl="0">
+      <w:start w:val="1"/>
+      <w:numFmt w:val="bullet"/>
+      <w:lvlText w:val=""/>
+      <w:lvlJc w:val="left"/>
+      <w:pPr>
+        <w:tabs>
+          <w:tab w:val="num" w:pos="720"/>
+        </w:tabs>
+        <w:ind w:left="720" w:hanging="360"/>
+      </w:pPr>
+      <w:rPr>
+        <w:rFonts w:ascii="Symbol" w:hAnsi="Symbol" w:hint="default"/>
+        <w:sz w:val="20"/>
+      </w:rPr>
+    </w:lvl>
+    <w:lvl w:ilvl="1">
+      <w:start w:val="1"/>
+      <w:numFmt w:val="bullet"/>
+      <w:lvlText w:val="o"/>
+      <w:lvlJc w:val="left"/>
+      <w:pPr>
+        <w:tabs>
+          <w:tab w:val="num" w:pos="1440"/>
+        </w:tabs>
+        <w:ind w:left="1440" w:hanging="360"/>
+      </w:pPr>
+      <w:rPr>
+        <w:rFonts w:ascii="Courier New" w:hAnsi="Courier New" w:hint="default"/>
+        <w:sz w:val="20"/>
+      </w:rPr>
+    </w:lvl>
+    <w:lvl w:ilvl="2" w:tentative="1">
+      <w:start w:val="1"/>
+      <w:numFmt w:val="bullet"/>
+      <w:lvlText w:val=""/>
+      <w:lvlJc w:val="left"/>
+      <w:pPr>
+        <w:tabs>
+          <w:tab w:val="num" w:pos="2160"/>
+        </w:tabs>
+        <w:ind w:left="2160" w:hanging="360"/>
+      </w:pPr>
+      <w:rPr>
+        <w:rFonts w:ascii="Wingdings" w:hAnsi="Wingdings" w:hint="default"/>
+        <w:sz w:val="20"/>
+      </w:rPr>
+    </w:lvl>
+    <w:lvl w:ilvl="3" w:tentative="1">
+      <w:start w:val="1"/>
+      <w:numFmt w:val="bullet"/>
+      <w:lvlText w:val=""/>
+      <w:lvlJc w:val="left"/>
+      <w:pPr>
+        <w:tabs>
+          <w:tab w:val="num" w:pos="2880"/>
+        </w:tabs>
+        <w:ind w:left="2880" w:hanging="360"/>
+      </w:pPr>
+      <w:rPr>
+        <w:rFonts w:ascii="Wingdings" w:hAnsi="Wingdings" w:hint="default"/>
+        <w:sz w:val="20"/>
+      </w:rPr>
+    </w:lvl>
+    <w:lvl w:ilvl="4" w:tentative="1">
+      <w:start w:val="1"/>
+      <w:numFmt w:val="bullet"/>
+      <w:lvlText w:val=""/>
+      <w:lvlJc w:val="left"/>
+      <w:pPr>
+        <w:tabs>
+          <w:tab w:val="num" w:pos="3600"/>
+        </w:tabs>
+        <w:ind w:left="3600" w:hanging="360"/>
+      </w:pPr>
+      <w:rPr>
+        <w:rFonts w:ascii="Wingdings" w:hAnsi="Wingdings" w:hint="default"/>
+        <w:sz w:val="20"/>
+      </w:rPr>
+    </w:lvl>
+    <w:lvl w:ilvl="5" w:tentative="1">
+      <w:start w:val="1"/>
+      <w:numFmt w:val="bullet"/>
+      <w:lvlText w:val=""/>
+      <w:lvlJc w:val="left"/>
+      <w:pPr>
+        <w:tabs>
+          <w:tab w:val="num" w:pos="4320"/>
+        </w:tabs>
+        <w:ind w:left="4320" w:hanging="360"/>
+      </w:pPr>
+      <w:rPr>
+        <w:rFonts w:ascii="Wingdings" w:hAnsi="Wingdings" w:hint="default"/>
+        <w:sz w:val="20"/>
+      </w:rPr>
+    </w:lvl>
+    <w:lvl w:ilvl="6" w:tentative="1">
+      <w:start w:val="1"/>
+      <w:numFmt w:val="bullet"/>
+      <w:lvlText w:val=""/>
+      <w:lvlJc w:val="left"/>
+      <w:pPr>
+        <w:tabs>
+          <w:tab w:val="num" w:pos="5040"/>
+        </w:tabs>
+        <w:ind w:left="5040" w:hanging="360"/>
+      </w:pPr>
+      <w:rPr>
+        <w:rFonts w:ascii="Wingdings" w:hAnsi="Wingdings" w:hint="default"/>
+        <w:sz w:val="20"/>
+      </w:rPr>
+    </w:lvl>
+    <w:lvl w:ilvl="7" w:tentative="1">
+      <w:start w:val="1"/>
+      <w:numFmt w:val="bullet"/>
+      <w:lvlText w:val=""/>
+      <w:lvlJc w:val="left"/>
+      <w:pPr>
+        <w:tabs>
+          <w:tab w:val="num" w:pos="5760"/>
+        </w:tabs>
+        <w:ind w:left="5760" w:hanging="360"/>
+      </w:pPr>
+      <w:rPr>
+        <w:rFonts w:ascii="Wingdings" w:hAnsi="Wingdings" w:hint="default"/>
+        <w:sz w:val="20"/>
+      </w:rPr>
+    </w:lvl>
+    <w:lvl w:ilvl="8" w:tentative="1">
+      <w:start w:val="1"/>
+      <w:numFmt w:val="bullet"/>
+      <w:lvlText w:val=""/>
+      <w:lvlJc w:val="left"/>
+      <w:pPr>
+        <w:tabs>
+          <w:tab w:val="num" w:pos="6480"/>
+        </w:tabs>
+        <w:ind w:left="6480" w:hanging="360"/>
+      </w:pPr>
+      <w:rPr>
+        <w:rFonts w:ascii="Wingdings" w:hAnsi="Wingdings" w:hint="default"/>
+        <w:sz w:val="20"/>
+      </w:rPr>
+    </w:lvl>
+  </w:abstractNum>
+  <w:abstractNum w:abstractNumId="1" w15:restartNumberingAfterBreak="0">
     <w:nsid w:val="36C85F9D"/>
     <w:multiLevelType w:val="hybridMultilevel"/>
     <w:tmpl w:val="86E2009E"/>
@@ -489,7 +1332,7 @@
       </w:pPr>
     </w:lvl>
   </w:abstractNum>
-  <w:abstractNum w:abstractNumId="1" w15:restartNumberingAfterBreak="0">
+  <w:abstractNum w:abstractNumId="2" w15:restartNumberingAfterBreak="0">
     <w:nsid w:val="7E722A9B"/>
     <w:multiLevelType w:val="multilevel"/>
     <w:tmpl w:val="6A8ACA84"/>
@@ -639,9 +1482,12 @@
     </w:lvl>
   </w:abstractNum>
   <w:num w:numId="1">
+    <w:abstractNumId w:val="2"/>
+  </w:num>
+  <w:num w:numId="2">
     <w:abstractNumId w:val="1"/>
   </w:num>
-  <w:num w:numId="2">
+  <w:num w:numId="3">
     <w:abstractNumId w:val="0"/>
   </w:num>
 </w:numbering>
@@ -1074,7 +1920,7 @@
     <w:uiPriority w:val="9"/>
     <w:unhideWhenUsed/>
     <w:qFormat/>
-    <w:rsid w:val="00E73927"/>
+    <w:rsid w:val="000923E3"/>
     <w:pPr>
       <w:keepNext/>
       <w:keepLines/>
@@ -1193,17 +2039,34 @@
       <w:shd w:val="clear" w:color="auto" w:fill="E1DFDD"/>
     </w:rPr>
   </w:style>
-  <w:style w:type="character" w:customStyle="1" w:styleId="Overskrift2Tegn">
-    <w:name w:val="Overskrift 2 Tegn"/>
+  <w:style w:type="paragraph" w:styleId="Bobletekst">
+    <w:name w:val="Balloon Text"/>
+    <w:basedOn w:val="Normal"/>
+    <w:link w:val="BobletekstTegn"/>
+    <w:uiPriority w:val="99"/>
+    <w:semiHidden/>
+    <w:unhideWhenUsed/>
+    <w:rsid w:val="007D335B"/>
+    <w:pPr>
+      <w:spacing w:after="0" w:line="240" w:lineRule="auto"/>
+    </w:pPr>
+    <w:rPr>
+      <w:rFonts w:ascii="Segoe UI" w:hAnsi="Segoe UI" w:cs="Segoe UI"/>
+      <w:sz w:val="18"/>
+      <w:szCs w:val="18"/>
+    </w:rPr>
+  </w:style>
+  <w:style w:type="character" w:customStyle="1" w:styleId="BobletekstTegn">
+    <w:name w:val="Bobletekst Tegn"/>
     <w:basedOn w:val="Standardskriftforavsnitt"/>
-    <w:link w:val="Overskrift2"/>
-    <w:uiPriority w:val="9"/>
-    <w:rsid w:val="00E73927"/>
+    <w:link w:val="Bobletekst"/>
+    <w:uiPriority w:val="99"/>
+    <w:semiHidden/>
+    <w:rsid w:val="007D335B"/>
     <w:rPr>
-      <w:rFonts w:asciiTheme="majorHAnsi" w:eastAsiaTheme="majorEastAsia" w:hAnsiTheme="majorHAnsi" w:cstheme="majorBidi"/>
-      <w:color w:val="2F5496" w:themeColor="accent1" w:themeShade="BF"/>
-      <w:sz w:val="26"/>
-      <w:szCs w:val="26"/>
+      <w:rFonts w:ascii="Segoe UI" w:hAnsi="Segoe UI" w:cs="Segoe UI"/>
+      <w:sz w:val="18"/>
+      <w:szCs w:val="18"/>
     </w:rPr>
   </w:style>
   <w:style w:type="paragraph" w:styleId="Topptekst">
@@ -1212,7 +2075,7 @@
     <w:link w:val="TopptekstTegn"/>
     <w:uiPriority w:val="99"/>
     <w:unhideWhenUsed/>
-    <w:rsid w:val="00E73927"/>
+    <w:rsid w:val="00B8281B"/>
     <w:pPr>
       <w:tabs>
         <w:tab w:val="center" w:pos="4536"/>
@@ -1226,7 +2089,7 @@
     <w:basedOn w:val="Standardskriftforavsnitt"/>
     <w:link w:val="Topptekst"/>
     <w:uiPriority w:val="99"/>
-    <w:rsid w:val="00E73927"/>
+    <w:rsid w:val="00B8281B"/>
   </w:style>
   <w:style w:type="paragraph" w:styleId="Bunntekst">
     <w:name w:val="footer"/>
@@ -1234,7 +2097,7 @@
     <w:link w:val="BunntekstTegn"/>
     <w:uiPriority w:val="99"/>
     <w:unhideWhenUsed/>
-    <w:rsid w:val="00E73927"/>
+    <w:rsid w:val="00B8281B"/>
     <w:pPr>
       <w:tabs>
         <w:tab w:val="center" w:pos="4536"/>
@@ -1248,7 +2111,134 @@
     <w:basedOn w:val="Standardskriftforavsnitt"/>
     <w:link w:val="Bunntekst"/>
     <w:uiPriority w:val="99"/>
-    <w:rsid w:val="00E73927"/>
+    <w:rsid w:val="00B8281B"/>
+  </w:style>
+  <w:style w:type="character" w:customStyle="1" w:styleId="Overskrift2Tegn">
+    <w:name w:val="Overskrift 2 Tegn"/>
+    <w:basedOn w:val="Standardskriftforavsnitt"/>
+    <w:link w:val="Overskrift2"/>
+    <w:uiPriority w:val="9"/>
+    <w:rsid w:val="000923E3"/>
+    <w:rPr>
+      <w:rFonts w:asciiTheme="majorHAnsi" w:eastAsiaTheme="majorEastAsia" w:hAnsiTheme="majorHAnsi" w:cstheme="majorBidi"/>
+      <w:color w:val="2F5496" w:themeColor="accent1" w:themeShade="BF"/>
+      <w:sz w:val="26"/>
+      <w:szCs w:val="26"/>
+    </w:rPr>
+  </w:style>
+  <w:style w:type="paragraph" w:styleId="Tittel">
+    <w:name w:val="Title"/>
+    <w:basedOn w:val="Normal"/>
+    <w:next w:val="Normal"/>
+    <w:link w:val="TittelTegn"/>
+    <w:uiPriority w:val="10"/>
+    <w:qFormat/>
+    <w:rsid w:val="000923E3"/>
+    <w:pPr>
+      <w:spacing w:after="0" w:line="240" w:lineRule="auto"/>
+      <w:contextualSpacing/>
+    </w:pPr>
+    <w:rPr>
+      <w:rFonts w:asciiTheme="majorHAnsi" w:eastAsiaTheme="majorEastAsia" w:hAnsiTheme="majorHAnsi" w:cstheme="majorBidi"/>
+      <w:spacing w:val="-10"/>
+      <w:kern w:val="28"/>
+      <w:sz w:val="56"/>
+      <w:szCs w:val="56"/>
+    </w:rPr>
+  </w:style>
+  <w:style w:type="character" w:customStyle="1" w:styleId="TittelTegn">
+    <w:name w:val="Tittel Tegn"/>
+    <w:basedOn w:val="Standardskriftforavsnitt"/>
+    <w:link w:val="Tittel"/>
+    <w:uiPriority w:val="10"/>
+    <w:rsid w:val="000923E3"/>
+    <w:rPr>
+      <w:rFonts w:asciiTheme="majorHAnsi" w:eastAsiaTheme="majorEastAsia" w:hAnsiTheme="majorHAnsi" w:cstheme="majorBidi"/>
+      <w:spacing w:val="-10"/>
+      <w:kern w:val="28"/>
+      <w:sz w:val="56"/>
+      <w:szCs w:val="56"/>
+    </w:rPr>
+  </w:style>
+  <w:style w:type="character" w:styleId="Merknadsreferanse">
+    <w:name w:val="annotation reference"/>
+    <w:basedOn w:val="Standardskriftforavsnitt"/>
+    <w:uiPriority w:val="99"/>
+    <w:semiHidden/>
+    <w:unhideWhenUsed/>
+    <w:rsid w:val="00BD18A9"/>
+    <w:rPr>
+      <w:sz w:val="16"/>
+      <w:szCs w:val="16"/>
+    </w:rPr>
+  </w:style>
+  <w:style w:type="paragraph" w:styleId="Merknadstekst">
+    <w:name w:val="annotation text"/>
+    <w:basedOn w:val="Normal"/>
+    <w:link w:val="MerknadstekstTegn"/>
+    <w:uiPriority w:val="99"/>
+    <w:semiHidden/>
+    <w:unhideWhenUsed/>
+    <w:rsid w:val="00BD18A9"/>
+    <w:pPr>
+      <w:spacing w:line="240" w:lineRule="auto"/>
+    </w:pPr>
+    <w:rPr>
+      <w:sz w:val="20"/>
+      <w:szCs w:val="20"/>
+    </w:rPr>
+  </w:style>
+  <w:style w:type="character" w:customStyle="1" w:styleId="MerknadstekstTegn">
+    <w:name w:val="Merknadstekst Tegn"/>
+    <w:basedOn w:val="Standardskriftforavsnitt"/>
+    <w:link w:val="Merknadstekst"/>
+    <w:uiPriority w:val="99"/>
+    <w:semiHidden/>
+    <w:rsid w:val="00BD18A9"/>
+    <w:rPr>
+      <w:sz w:val="20"/>
+      <w:szCs w:val="20"/>
+    </w:rPr>
+  </w:style>
+  <w:style w:type="paragraph" w:styleId="Kommentaremne">
+    <w:name w:val="annotation subject"/>
+    <w:basedOn w:val="Merknadstekst"/>
+    <w:next w:val="Merknadstekst"/>
+    <w:link w:val="KommentaremneTegn"/>
+    <w:uiPriority w:val="99"/>
+    <w:semiHidden/>
+    <w:unhideWhenUsed/>
+    <w:rsid w:val="00BD18A9"/>
+    <w:rPr>
+      <w:b/>
+      <w:bCs/>
+    </w:rPr>
+  </w:style>
+  <w:style w:type="character" w:customStyle="1" w:styleId="KommentaremneTegn">
+    <w:name w:val="Kommentaremne Tegn"/>
+    <w:basedOn w:val="MerknadstekstTegn"/>
+    <w:link w:val="Kommentaremne"/>
+    <w:uiPriority w:val="99"/>
+    <w:semiHidden/>
+    <w:rsid w:val="00BD18A9"/>
+    <w:rPr>
+      <w:b/>
+      <w:bCs/>
+      <w:sz w:val="20"/>
+      <w:szCs w:val="20"/>
+    </w:rPr>
+  </w:style>
+  <w:style w:type="character" w:styleId="Fulgthyperkobling">
+    <w:name w:val="FollowedHyperlink"/>
+    <w:basedOn w:val="Standardskriftforavsnitt"/>
+    <w:uiPriority w:val="99"/>
+    <w:semiHidden/>
+    <w:unhideWhenUsed/>
+    <w:rsid w:val="00992FE9"/>
+    <w:rPr>
+      <w:color w:val="954F72" w:themeColor="followedHyperlink"/>
+      <w:u w:val="single"/>
+    </w:rPr>
   </w:style>
 </w:styles>
 </file>
@@ -1546,16 +2536,4 @@
     </a:ext>
   </a:extLst>
 </a:theme>
-</file>
-
-<file path=customXml/item1.xml><?xml version="1.0" encoding="utf-8"?>
-<b:Sources xmlns:b="http://schemas.openxmlformats.org/officeDocument/2006/bibliography" xmlns="http://schemas.openxmlformats.org/officeDocument/2006/bibliography" SelectedStyle="\APASixthEditionOfficeOnline.xsl" StyleName="APA" Version="6"/>
-</file>
-
-<file path=customXml/itemProps1.xml><?xml version="1.0" encoding="utf-8"?>
-<ds:datastoreItem xmlns:ds="http://schemas.openxmlformats.org/officeDocument/2006/customXml" ds:itemID="{7B3687DC-6ED2-4643-91A2-EE940D9FFBA7}">
-  <ds:schemaRefs>
-    <ds:schemaRef ds:uri="http://schemas.openxmlformats.org/officeDocument/2006/bibliography"/>
-  </ds:schemaRefs>
-</ds:datastoreItem>
 </file>
</xml_diff>